<commit_message>
first 3 folder 05-05-16
</commit_message>
<xml_diff>
--- a/week-01/day-4/notes.docx
+++ b/week-01/day-4/notes.docx
@@ -3,116 +3,27 @@
 <w:document xmlns:wpc="http://schemas.microsoft.com/office/word/2010/wordprocessingCanvas" xmlns:mc="http://schemas.openxmlformats.org/markup-compatibility/2006" xmlns:o="urn:schemas-microsoft-com:office:office" xmlns:r="http://schemas.openxmlformats.org/officeDocument/2006/relationships" xmlns:m="http://schemas.openxmlformats.org/officeDocument/2006/math" xmlns:v="urn:schemas-microsoft-com:vml" xmlns:wp14="http://schemas.microsoft.com/office/word/2010/wordprocessingDrawing" xmlns:wp="http://schemas.openxmlformats.org/drawingml/2006/wordprocessingDrawing" xmlns:w10="urn:schemas-microsoft-com:office:word" xmlns:w="http://schemas.openxmlformats.org/wordprocessingml/2006/main" xmlns:w14="http://schemas.microsoft.com/office/word/2010/wordml" xmlns:w15="http://schemas.microsoft.com/office/word/2012/wordml" xmlns:wpg="http://schemas.microsoft.com/office/word/2010/wordprocessingGroup" xmlns:wpi="http://schemas.microsoft.com/office/word/2010/wordprocessingInk" xmlns:wne="http://schemas.microsoft.com/office/word/2006/wordml" xmlns:wps="http://schemas.microsoft.com/office/word/2010/wordprocessingShape" mc:Ignorable="w14 w15 wp14">
   <w:body>
     <w:p>
-      <w:proofErr w:type="spellStart"/>
       <w:r>
-        <w:t>Descendant</w:t>
-      </w:r>
-      <w:proofErr w:type="spellEnd"/>
-      <w:r>
-        <w:t xml:space="preserve"> </w:t>
-      </w:r>
-      <w:proofErr w:type="spellStart"/>
-      <w:r>
-        <w:t>selector</w:t>
-      </w:r>
-      <w:proofErr w:type="spellEnd"/>
-      <w:r>
-        <w:t xml:space="preserve"> – leszármazó szelektor, </w:t>
-      </w:r>
-      <w:proofErr w:type="spellStart"/>
-      <w:r>
-        <w:t>pl</w:t>
-      </w:r>
-      <w:proofErr w:type="spellEnd"/>
-      <w:r>
-        <w:t xml:space="preserve"> a p-ben lévő </w:t>
-      </w:r>
-      <w:proofErr w:type="spellStart"/>
-      <w:r>
-        <w:t>span-eket</w:t>
-      </w:r>
-      <w:proofErr w:type="spellEnd"/>
-      <w:r>
-        <w:t xml:space="preserve"> akarom formázni, akkor a kettőt szóközzel választom el.</w:t>
-      </w:r>
-    </w:p>
-    <w:p/>
-    <w:p>
-      <w:proofErr w:type="spellStart"/>
-      <w:r>
-        <w:t>Inheritance</w:t>
-      </w:r>
-      <w:proofErr w:type="spellEnd"/>
-      <w:r>
-        <w:t xml:space="preserve"> – </w:t>
-      </w:r>
-      <w:proofErr w:type="spellStart"/>
-      <w:r>
-        <w:t>nestelt</w:t>
-      </w:r>
-      <w:proofErr w:type="spellEnd"/>
-      <w:r>
-        <w:t xml:space="preserve"> dolgok örökölnek tulajdonságokat</w:t>
+        <w:t>Descendant selector – leszármazó szelektor, pl a p-ben lévő span-eket akarom formázni, akkor a kettőt szóközzel választom el.</w:t>
       </w:r>
     </w:p>
     <w:p/>
     <w:p>
       <w:r>
-        <w:t xml:space="preserve">Boksz </w:t>
+        <w:t>Inheritance – nestelt dolgok örökölnek tulajdonságokat</w:t>
       </w:r>
-      <w:proofErr w:type="spellStart"/>
+    </w:p>
+    <w:p/>
+    <w:p>
       <w:r>
-        <w:t>model</w:t>
+        <w:t>Boksz model – content, margin, padding, width, height, border</w:t>
       </w:r>
-      <w:proofErr w:type="spellEnd"/>
+    </w:p>
+    <w:p/>
+    <w:p>
       <w:r>
-        <w:t xml:space="preserve"> – </w:t>
+        <w:t>Margin: fenn, jobb, lenn, bal (shorthand)</w:t>
       </w:r>
-      <w:proofErr w:type="spellStart"/>
-      <w:r>
-        <w:t>content</w:t>
-      </w:r>
-      <w:proofErr w:type="spellEnd"/>
-      <w:r>
-        <w:t xml:space="preserve">, </w:t>
-      </w:r>
-      <w:proofErr w:type="spellStart"/>
-      <w:r>
-        <w:t>margin</w:t>
-      </w:r>
-      <w:proofErr w:type="spellEnd"/>
-      <w:r>
-        <w:t xml:space="preserve">, </w:t>
-      </w:r>
-      <w:proofErr w:type="spellStart"/>
-      <w:r>
-        <w:t>padding</w:t>
-      </w:r>
-      <w:proofErr w:type="spellEnd"/>
-      <w:r>
-        <w:t xml:space="preserve">, </w:t>
-      </w:r>
-      <w:proofErr w:type="spellStart"/>
-      <w:r>
-        <w:t>width</w:t>
-      </w:r>
-      <w:proofErr w:type="spellEnd"/>
-      <w:r>
-        <w:t xml:space="preserve">, </w:t>
-      </w:r>
-      <w:proofErr w:type="spellStart"/>
-      <w:r>
-        <w:t>height</w:t>
-      </w:r>
-      <w:proofErr w:type="spellEnd"/>
-      <w:r>
-        <w:t xml:space="preserve">, </w:t>
-      </w:r>
-      <w:proofErr w:type="spellStart"/>
-      <w:r>
-        <w:t>border</w:t>
-      </w:r>
-      <w:proofErr w:type="spellEnd"/>
     </w:p>
     <w:p/>
     <w:p>

</xml_diff>

<commit_message>
second 3 folders 05-05-16
</commit_message>
<xml_diff>
--- a/week-01/day-4/notes.docx
+++ b/week-01/day-4/notes.docx
@@ -3,29 +3,136 @@
 <w:document xmlns:wpc="http://schemas.microsoft.com/office/word/2010/wordprocessingCanvas" xmlns:mc="http://schemas.openxmlformats.org/markup-compatibility/2006" xmlns:o="urn:schemas-microsoft-com:office:office" xmlns:r="http://schemas.openxmlformats.org/officeDocument/2006/relationships" xmlns:m="http://schemas.openxmlformats.org/officeDocument/2006/math" xmlns:v="urn:schemas-microsoft-com:vml" xmlns:wp14="http://schemas.microsoft.com/office/word/2010/wordprocessingDrawing" xmlns:wp="http://schemas.openxmlformats.org/drawingml/2006/wordprocessingDrawing" xmlns:w10="urn:schemas-microsoft-com:office:word" xmlns:w="http://schemas.openxmlformats.org/wordprocessingml/2006/main" xmlns:w14="http://schemas.microsoft.com/office/word/2010/wordml" xmlns:w15="http://schemas.microsoft.com/office/word/2012/wordml" xmlns:wpg="http://schemas.microsoft.com/office/word/2010/wordprocessingGroup" xmlns:wpi="http://schemas.microsoft.com/office/word/2010/wordprocessingInk" xmlns:wne="http://schemas.microsoft.com/office/word/2006/wordml" xmlns:wps="http://schemas.microsoft.com/office/word/2010/wordprocessingShape" mc:Ignorable="w14 w15 wp14">
   <w:body>
     <w:p>
-      <w:r>
-        <w:t>Descendant selector – leszármazó szelektor, pl a p-ben lévő span-eket akarom formázni, akkor a kettőt szóközzel választom el.</w:t>
+      <w:proofErr w:type="spellStart"/>
+      <w:r>
+        <w:t>Descendant</w:t>
+      </w:r>
+      <w:proofErr w:type="spellEnd"/>
+      <w:r>
+        <w:t xml:space="preserve"> </w:t>
+      </w:r>
+      <w:proofErr w:type="spellStart"/>
+      <w:r>
+        <w:t>selector</w:t>
+      </w:r>
+      <w:proofErr w:type="spellEnd"/>
+      <w:r>
+        <w:t xml:space="preserve"> – leszármazó szelektor, </w:t>
+      </w:r>
+      <w:proofErr w:type="spellStart"/>
+      <w:r>
+        <w:t>pl</w:t>
+      </w:r>
+      <w:proofErr w:type="spellEnd"/>
+      <w:r>
+        <w:t xml:space="preserve"> a p-ben lévő </w:t>
+      </w:r>
+      <w:proofErr w:type="spellStart"/>
+      <w:r>
+        <w:t>span-eket</w:t>
+      </w:r>
+      <w:proofErr w:type="spellEnd"/>
+      <w:r>
+        <w:t xml:space="preserve"> akarom formázni, akkor a kettőt szóközzel választom el.</w:t>
       </w:r>
     </w:p>
     <w:p/>
     <w:p>
-      <w:r>
-        <w:t>Inheritance – nestelt dolgok örökölnek tulajdonságokat</w:t>
+      <w:proofErr w:type="spellStart"/>
+      <w:r>
+        <w:t>Inheritance</w:t>
+      </w:r>
+      <w:proofErr w:type="spellEnd"/>
+      <w:r>
+        <w:t xml:space="preserve"> – </w:t>
+      </w:r>
+      <w:proofErr w:type="spellStart"/>
+      <w:r>
+        <w:t>nestelt</w:t>
+      </w:r>
+      <w:proofErr w:type="spellEnd"/>
+      <w:r>
+        <w:t xml:space="preserve"> dolgok örökölnek tulajdonságokat</w:t>
       </w:r>
     </w:p>
     <w:p/>
     <w:p>
       <w:r>
-        <w:t>Boksz model – content, margin, padding, width, height, border</w:t>
-      </w:r>
+        <w:t xml:space="preserve">Boksz </w:t>
+      </w:r>
+      <w:proofErr w:type="spellStart"/>
+      <w:r>
+        <w:t>model</w:t>
+      </w:r>
+      <w:proofErr w:type="spellEnd"/>
+      <w:r>
+        <w:t xml:space="preserve"> – </w:t>
+      </w:r>
+      <w:proofErr w:type="spellStart"/>
+      <w:r>
+        <w:t>content</w:t>
+      </w:r>
+      <w:proofErr w:type="spellEnd"/>
+      <w:r>
+        <w:t xml:space="preserve">, </w:t>
+      </w:r>
+      <w:proofErr w:type="spellStart"/>
+      <w:r>
+        <w:t>margin</w:t>
+      </w:r>
+      <w:proofErr w:type="spellEnd"/>
+      <w:r>
+        <w:t xml:space="preserve">, </w:t>
+      </w:r>
+      <w:proofErr w:type="spellStart"/>
+      <w:r>
+        <w:t>padding</w:t>
+      </w:r>
+      <w:proofErr w:type="spellEnd"/>
+      <w:r>
+        <w:t xml:space="preserve">, </w:t>
+      </w:r>
+      <w:proofErr w:type="spellStart"/>
+      <w:r>
+        <w:t>width</w:t>
+      </w:r>
+      <w:proofErr w:type="spellEnd"/>
+      <w:r>
+        <w:t xml:space="preserve">, </w:t>
+      </w:r>
+      <w:proofErr w:type="spellStart"/>
+      <w:r>
+        <w:t>height</w:t>
+      </w:r>
+      <w:proofErr w:type="spellEnd"/>
+      <w:r>
+        <w:t xml:space="preserve">, </w:t>
+      </w:r>
+      <w:proofErr w:type="spellStart"/>
+      <w:r>
+        <w:t>border</w:t>
+      </w:r>
+      <w:proofErr w:type="spellEnd"/>
     </w:p>
     <w:p/>
     <w:p>
-      <w:r>
-        <w:t>Margin: fenn, jobb, lenn, bal (shorthand)</w:t>
+      <w:proofErr w:type="spellStart"/>
+      <w:r>
+        <w:t>Margin</w:t>
+      </w:r>
+      <w:proofErr w:type="spellEnd"/>
+      <w:r>
+        <w:t>: fenn, jobb, lenn, bal (</w:t>
+      </w:r>
+      <w:proofErr w:type="spellStart"/>
+      <w:r>
+        <w:t>shorthand</w:t>
+      </w:r>
+      <w:proofErr w:type="spellEnd"/>
+      <w:r>
+        <w:t>)</w:t>
       </w:r>
     </w:p>
-    <w:p/>
     <w:p>
       <w:bookmarkStart w:id="0" w:name="_GoBack"/>
       <w:bookmarkEnd w:id="0"/>

</xml_diff>